<commit_message>
Se suben archivos nuevos con las correcciones hechas por el profesor
</commit_message>
<xml_diff>
--- a/Fase_1/Evidencias_Grupales/1.5_GuiaEstudiante_Fase 1_Definicion Proyecto APT (Español).docx
+++ b/Fase_1/Evidencias_Grupales/1.5_GuiaEstudiante_Fase 1_Definicion Proyecto APT (Español).docx
@@ -855,7 +855,7 @@
               </w:rPr>
               <w:t xml:space="preserve">4. Objetivos</w:t>
               <w:tab/>
-              <w:t xml:space="preserve">11</w:t>
+              <w:t xml:space="preserve">12</w:t>
             </w:r>
           </w:hyperlink>
           <w:r>
@@ -912,7 +912,7 @@
               </w:rPr>
               <w:t xml:space="preserve">5. Metodología</w:t>
               <w:tab/>
-              <w:t xml:space="preserve">12</w:t>
+              <w:t xml:space="preserve">13</w:t>
             </w:r>
           </w:hyperlink>
           <w:r>
@@ -6006,7 +6006,12 @@
                     <w:rFonts w:ascii="Calibri" w:cs="Calibri" w:eastAsia="Calibri" w:hAnsi="Calibri"/>
                     <w:rtl w:val="0"/>
                   </w:rPr>
-                  <w:t xml:space="preserve">Desarrollar una plataforma web llamada QA Station que automatice y simplifique las pruebas de calidad de software (QA), permitiendo a equipos pequeños y profesionales en formación ejecutar y gestionar pruebas de manera eficiente, accesible y sin necesidad de conocimientos técnicos avanzados. La plataforma utilizará inteligencia artificial (IA) para la generación de casos de prueba y Selenium para la ejecución automatizada de pruebas funcionales, asegurando la calidad del software y facilitando la adopción de buenas prácticas de QA.</w:t>
+                  <w:t xml:space="preserve">Resolver la dificultad que enfrentan equipos pequeños y profesionales en formación al ejecutar y gestionar pruebas de calidad de software (QA) de manera eficiente y accesible, sin requerir conocimientos técnicos avanzados, asegurando la calidad del software y facilitando la adopción de buenas prácticas de QA.</w:t>
+                </w:r>
+                <w:r>
+                  <w:rPr>
+                    <w:rtl w:val="0"/>
+                  </w:rPr>
                 </w:r>
               </w:p>
             </w:tc>
@@ -6065,11 +6070,10 @@
                     <w:right w:color="000000" w:space="0" w:sz="0" w:val="none"/>
                     <w:between w:color="000000" w:space="0" w:sz="0" w:val="none"/>
                   </w:pBdr>
-                  <w:spacing w:after="0" w:line="259" w:lineRule="auto"/>
+                  <w:spacing w:after="160" w:line="259" w:lineRule="auto"/>
                   <w:ind w:left="720" w:hanging="360"/>
                   <w:rPr>
                     <w:rFonts w:ascii="Calibri" w:cs="Calibri" w:eastAsia="Calibri" w:hAnsi="Calibri"/>
-                    <w:i w:val="1"/>
                     <w:highlight w:val="white"/>
                   </w:rPr>
                 </w:pPr>
@@ -6080,7 +6084,7 @@
                     <w:highlight w:val="white"/>
                     <w:rtl w:val="0"/>
                   </w:rPr>
-                  <w:t xml:space="preserve">Implementar un módulo de documentación que utilice IA</w:t>
+                  <w:t xml:space="preserve">Facilitar la creación de casos de prueba para usuarios con poca experiencia técnica</w:t>
                 </w:r>
                 <w:r>
                   <w:rPr>
@@ -6088,87 +6092,7 @@
                     <w:highlight w:val="white"/>
                     <w:rtl w:val="0"/>
                   </w:rPr>
-                  <w:t xml:space="preserve"> para generar automáticamente casos de prueba a partir de descripciones en lenguaje natural, facilitando la creación de pruebas para usuarios con poca experiencia técnica.</w:t>
-                </w:r>
-                <w:r>
-                  <w:rPr>
-                    <w:rtl w:val="0"/>
-                  </w:rPr>
-                </w:r>
-              </w:p>
-              <w:p>
-                <w:pPr>
-                  <w:numPr>
-                    <w:ilvl w:val="0"/>
-                    <w:numId w:val="10"/>
-                  </w:numPr>
-                  <w:pBdr>
-                    <w:top w:color="000000" w:space="0" w:sz="0" w:val="none"/>
-                    <w:left w:color="000000" w:space="0" w:sz="0" w:val="none"/>
-                    <w:bottom w:color="000000" w:space="0" w:sz="0" w:val="none"/>
-                    <w:right w:color="000000" w:space="0" w:sz="0" w:val="none"/>
-                    <w:between w:color="000000" w:space="0" w:sz="0" w:val="none"/>
-                  </w:pBdr>
-                  <w:spacing w:after="0" w:line="259" w:lineRule="auto"/>
-                  <w:ind w:left="720" w:hanging="360"/>
-                  <w:rPr>
-                    <w:rFonts w:ascii="Calibri" w:cs="Calibri" w:eastAsia="Calibri" w:hAnsi="Calibri"/>
-                  </w:rPr>
-                </w:pPr>
-                <w:r>
-                  <w:rPr>
-                    <w:rFonts w:ascii="Calibri" w:cs="Calibri" w:eastAsia="Calibri" w:hAnsi="Calibri"/>
-                    <w:b w:val="1"/>
-                    <w:rtl w:val="0"/>
-                  </w:rPr>
-                  <w:t xml:space="preserve">Desarrollar un módulo de ejecución de pruebas automatizadas</w:t>
-                </w:r>
-                <w:r>
-                  <w:rPr>
-                    <w:rFonts w:ascii="Calibri" w:cs="Calibri" w:eastAsia="Calibri" w:hAnsi="Calibri"/>
-                    <w:rtl w:val="0"/>
-                  </w:rPr>
-                  <w:t xml:space="preserve"> que, mediante Selenium, permita la identificación de elementos HTML y la ejecución de pruebas funcionales de forma simple y eficiente. Todo esto con la opción de ejecutarse de manera automática con IA.</w:t>
-                </w:r>
-                <w:r>
-                  <w:rPr>
-                    <w:rtl w:val="0"/>
-                  </w:rPr>
-                </w:r>
-              </w:p>
-              <w:p>
-                <w:pPr>
-                  <w:numPr>
-                    <w:ilvl w:val="0"/>
-                    <w:numId w:val="10"/>
-                  </w:numPr>
-                  <w:pBdr>
-                    <w:top w:color="000000" w:space="0" w:sz="0" w:val="none"/>
-                    <w:left w:color="000000" w:space="0" w:sz="0" w:val="none"/>
-                    <w:bottom w:color="000000" w:space="0" w:sz="0" w:val="none"/>
-                    <w:right w:color="000000" w:space="0" w:sz="0" w:val="none"/>
-                    <w:between w:color="000000" w:space="0" w:sz="0" w:val="none"/>
-                  </w:pBdr>
-                  <w:spacing w:after="0" w:line="259" w:lineRule="auto"/>
-                  <w:ind w:left="720" w:hanging="360"/>
-                  <w:rPr>
-                    <w:rFonts w:ascii="Calibri" w:cs="Calibri" w:eastAsia="Calibri" w:hAnsi="Calibri"/>
-                  </w:rPr>
-                </w:pPr>
-                <w:r>
-                  <w:rPr>
-                    <w:rFonts w:ascii="Calibri" w:cs="Calibri" w:eastAsia="Calibri" w:hAnsi="Calibri"/>
-                    <w:b w:val="1"/>
-                    <w:rtl w:val="0"/>
-                  </w:rPr>
-                  <w:t xml:space="preserve">Optimizar la accesibilidad y usabilidad de la plataforma</w:t>
-                </w:r>
-                <w:r>
-                  <w:rPr>
-                    <w:rFonts w:ascii="Calibri" w:cs="Calibri" w:eastAsia="Calibri" w:hAnsi="Calibri"/>
-                    <w:rtl w:val="0"/>
-                  </w:rPr>
-                  <w:t xml:space="preserve"> para que los usuarios sin conocimientos avanzados en QA puedan interactuar de manera fluida con el sistema y ejecutar pruebas automatizadas con facilidad.</w:t>
+                  <w:t xml:space="preserve">, aprovechando la inteligencia artificial (IA) para generar automáticamente estos casos a partir de descripciones en lenguaje natural.</w:t>
                 </w:r>
               </w:p>
               <w:p>
@@ -6198,7 +6122,7 @@
                     <w:highlight w:val="white"/>
                     <w:rtl w:val="0"/>
                   </w:rPr>
-                  <w:t xml:space="preserve">Gestionar el desarrollo del proyecto mediante metodologías ágiles (Scrum)</w:t>
+                  <w:t xml:space="preserve">Simplificar la ejecución de pruebas funcionales </w:t>
                 </w:r>
                 <w:r>
                   <w:rPr>
@@ -6206,7 +6130,79 @@
                     <w:highlight w:val="white"/>
                     <w:rtl w:val="0"/>
                   </w:rPr>
-                  <w:t xml:space="preserve">, utilizando Jira para planificar, organizar y hacer seguimiento al progreso, garantizando la entrega continua de valor durante el desarrollo de la plataforma.</w:t>
+                  <w:t xml:space="preserve">automatizando la identificación de elementos HTML y la ejecución de los tests, utilizando herramientas como Selenium.</w:t>
+                </w:r>
+              </w:p>
+              <w:p>
+                <w:pPr>
+                  <w:numPr>
+                    <w:ilvl w:val="0"/>
+                    <w:numId w:val="10"/>
+                  </w:numPr>
+                  <w:pBdr>
+                    <w:top w:color="000000" w:space="0" w:sz="0" w:val="none"/>
+                    <w:left w:color="000000" w:space="0" w:sz="0" w:val="none"/>
+                    <w:bottom w:color="000000" w:space="0" w:sz="0" w:val="none"/>
+                    <w:right w:color="000000" w:space="0" w:sz="0" w:val="none"/>
+                    <w:between w:color="000000" w:space="0" w:sz="0" w:val="none"/>
+                  </w:pBdr>
+                  <w:spacing w:after="160" w:line="259" w:lineRule="auto"/>
+                  <w:ind w:left="720" w:hanging="360"/>
+                  <w:rPr>
+                    <w:rFonts w:ascii="Calibri" w:cs="Calibri" w:eastAsia="Calibri" w:hAnsi="Calibri"/>
+                    <w:highlight w:val="white"/>
+                  </w:rPr>
+                </w:pPr>
+                <w:r>
+                  <w:rPr>
+                    <w:rFonts w:ascii="Calibri" w:cs="Calibri" w:eastAsia="Calibri" w:hAnsi="Calibri"/>
+                    <w:highlight w:val="white"/>
+                    <w:rtl w:val="0"/>
+                  </w:rPr>
+                  <w:t xml:space="preserve">Mejorar la accesibilidad y usabilidad del sistema, asegurando que incluso usuarios sin un conocimiento avanzado en QA puedan ejecutar pruebas automatizadas de manera intuitiva y eficiente.</w:t>
+                </w:r>
+              </w:p>
+              <w:p>
+                <w:pPr>
+                  <w:numPr>
+                    <w:ilvl w:val="0"/>
+                    <w:numId w:val="10"/>
+                  </w:numPr>
+                  <w:pBdr>
+                    <w:top w:color="000000" w:space="0" w:sz="0" w:val="none"/>
+                    <w:left w:color="000000" w:space="0" w:sz="0" w:val="none"/>
+                    <w:bottom w:color="000000" w:space="0" w:sz="0" w:val="none"/>
+                    <w:right w:color="000000" w:space="0" w:sz="0" w:val="none"/>
+                    <w:between w:color="000000" w:space="0" w:sz="0" w:val="none"/>
+                  </w:pBdr>
+                  <w:spacing w:after="160" w:line="259" w:lineRule="auto"/>
+                  <w:ind w:left="720" w:hanging="360"/>
+                  <w:rPr>
+                    <w:rFonts w:ascii="Calibri" w:cs="Calibri" w:eastAsia="Calibri" w:hAnsi="Calibri"/>
+                    <w:highlight w:val="white"/>
+                  </w:rPr>
+                </w:pPr>
+                <w:r>
+                  <w:rPr>
+                    <w:rFonts w:ascii="Calibri" w:cs="Calibri" w:eastAsia="Calibri" w:hAnsi="Calibri"/>
+                    <w:b w:val="1"/>
+                    <w:highlight w:val="white"/>
+                    <w:rtl w:val="0"/>
+                  </w:rPr>
+                  <w:t xml:space="preserve">Gestionar el desarrollo del proyecto de forma eficiente </w:t>
+                </w:r>
+                <w:r>
+                  <w:rPr>
+                    <w:rFonts w:ascii="Calibri" w:cs="Calibri" w:eastAsia="Calibri" w:hAnsi="Calibri"/>
+                    <w:highlight w:val="white"/>
+                    <w:rtl w:val="0"/>
+                  </w:rPr>
+                  <w:t xml:space="preserve">a través de metodologías ágiles, como Scrum, asegurando una organización óptima, planificación efectiva y entregas continuas de valor durante todo el ciclo de desarrollo.</w:t>
+                </w:r>
+                <w:r>
+                  <w:rPr>
+                    <w:rtl w:val="0"/>
+                  </w:rPr>
                 </w:r>
               </w:p>
             </w:tc>

</xml_diff>